<commit_message>
Log updated and Marketing plan is in progress
Log updated and Marketing plan is in progress
</commit_message>
<xml_diff>
--- a/Offline/BusinessManagement/Information/MockTest/MockTest-Planning.docx
+++ b/Offline/BusinessManagement/Information/MockTest/MockTest-Planning.docx
@@ -325,7 +325,16 @@
                 <w:szCs w:val="20"/>
                 <w:lang w:val="en-US"/>
               </w:rPr>
-              <w:t>Mr Subroto Ghosh</w:t>
+              <w:t>Mr.</w:t>
+            </w:r>
+            <w:r>
+              <w:rPr>
+                <w:rFonts w:ascii="Oxygen" w:hAnsi="Oxygen"/>
+                <w:sz w:val="20"/>
+                <w:szCs w:val="20"/>
+                <w:lang w:val="en-US"/>
+              </w:rPr>
+              <w:t xml:space="preserve"> Subroto Ghosh</w:t>
             </w:r>
           </w:p>
         </w:tc>
@@ -742,7 +751,26 @@
           <w:szCs w:val="20"/>
           <w:lang w:val="en-US"/>
         </w:rPr>
-        <w:t>We will give names of students and phone number to College Doors</w:t>
+        <w:t>Faculties/CIO team will upload question paper by 24</w:t>
+      </w:r>
+      <w:r>
+        <w:rPr>
+          <w:rFonts w:ascii="Oxygen" w:hAnsi="Oxygen"/>
+          <w:sz w:val="20"/>
+          <w:szCs w:val="20"/>
+          <w:vertAlign w:val="superscript"/>
+          <w:lang w:val="en-US"/>
+        </w:rPr>
+        <w:t>th</w:t>
+      </w:r>
+      <w:r>
+        <w:rPr>
+          <w:rFonts w:ascii="Oxygen" w:hAnsi="Oxygen"/>
+          <w:sz w:val="20"/>
+          <w:szCs w:val="20"/>
+          <w:lang w:val="en-US"/>
+        </w:rPr>
+        <w:t xml:space="preserve"> November 2023</w:t>
       </w:r>
     </w:p>
     <w:p>
@@ -766,7 +794,7 @@
           <w:szCs w:val="20"/>
           <w:lang w:val="en-US"/>
         </w:rPr>
-        <w:t>College Doors will register students’ names in database</w:t>
+        <w:t>College Doors will create login credential for each faculties.</w:t>
       </w:r>
     </w:p>
     <w:p>
@@ -790,16 +818,40 @@
           <w:szCs w:val="20"/>
           <w:lang w:val="en-US"/>
         </w:rPr>
-        <w:t xml:space="preserve">Faculties/CIO team will upload question paper by </w:t>
-      </w:r>
-      <w:r>
-        <w:rPr>
-          <w:rFonts w:ascii="Oxygen" w:hAnsi="Oxygen"/>
-          <w:sz w:val="20"/>
-          <w:szCs w:val="20"/>
-          <w:lang w:val="en-US"/>
-        </w:rPr>
-        <w:t>24</w:t>
+        <w:t>We will give names of students and phone number to College Doors</w:t>
+      </w:r>
+    </w:p>
+    <w:p>
+      <w:pPr>
+        <w:pStyle w:val="ListParagraph"/>
+        <w:numPr>
+          <w:ilvl w:val="0"/>
+          <w:numId w:val="1"/>
+        </w:numPr>
+        <w:rPr>
+          <w:rFonts w:ascii="Oxygen" w:hAnsi="Oxygen"/>
+          <w:sz w:val="20"/>
+          <w:szCs w:val="20"/>
+          <w:lang w:val="en-US"/>
+        </w:rPr>
+      </w:pPr>
+      <w:r>
+        <w:rPr>
+          <w:rFonts w:ascii="Oxygen" w:hAnsi="Oxygen"/>
+          <w:sz w:val="20"/>
+          <w:szCs w:val="20"/>
+          <w:lang w:val="en-US"/>
+        </w:rPr>
+        <w:t>College Doors will register students’ names in database</w:t>
+      </w:r>
+      <w:r>
+        <w:rPr>
+          <w:rFonts w:ascii="Oxygen" w:hAnsi="Oxygen"/>
+          <w:sz w:val="20"/>
+          <w:szCs w:val="20"/>
+          <w:lang w:val="en-US"/>
+        </w:rPr>
+        <w:t xml:space="preserve"> by 24</w:t>
       </w:r>
       <w:r>
         <w:rPr>

</xml_diff>

<commit_message>
Updated Mock test planning
Updated Mock test planning
</commit_message>
<xml_diff>
--- a/Offline/BusinessManagement/Information/MockTest/MockTest-Planning.docx
+++ b/Offline/BusinessManagement/Information/MockTest/MockTest-Planning.docx
@@ -160,18 +160,22 @@
     <w:tbl>
       <w:tblPr>
         <w:tblStyle w:val="TableGrid"/>
-        <w:tblW w:w="0" w:type="auto"/>
+        <w:tblW w:w="9493" w:type="dxa"/>
         <w:tblLook w:val="04A0" w:firstRow="1" w:lastRow="0" w:firstColumn="1" w:lastColumn="0" w:noHBand="0" w:noVBand="1"/>
       </w:tblPr>
       <w:tblGrid>
-        <w:gridCol w:w="704"/>
-        <w:gridCol w:w="2552"/>
-        <w:gridCol w:w="5760"/>
+        <w:gridCol w:w="676"/>
+        <w:gridCol w:w="1521"/>
+        <w:gridCol w:w="1209"/>
+        <w:gridCol w:w="1551"/>
+        <w:gridCol w:w="1034"/>
+        <w:gridCol w:w="1328"/>
+        <w:gridCol w:w="2174"/>
       </w:tblGrid>
       <w:tr>
         <w:tc>
           <w:tcPr>
-            <w:tcW w:w="704" w:type="dxa"/>
+            <w:tcW w:w="676" w:type="dxa"/>
           </w:tcPr>
           <w:p>
             <w:pPr>
@@ -200,7 +204,7 @@
         </w:tc>
         <w:tc>
           <w:tcPr>
-            <w:tcW w:w="2552" w:type="dxa"/>
+            <w:tcW w:w="1521" w:type="dxa"/>
           </w:tcPr>
           <w:p>
             <w:pPr>
@@ -228,7 +232,7 @@
         </w:tc>
         <w:tc>
           <w:tcPr>
-            <w:tcW w:w="5760" w:type="dxa"/>
+            <w:tcW w:w="1209" w:type="dxa"/>
           </w:tcPr>
           <w:p>
             <w:pPr>
@@ -250,15 +254,130 @@
                 <w:szCs w:val="20"/>
                 <w:lang w:val="en-US"/>
               </w:rPr>
+              <w:t>Exam</w:t>
+            </w:r>
+          </w:p>
+        </w:tc>
+        <w:tc>
+          <w:tcPr>
+            <w:tcW w:w="1551" w:type="dxa"/>
+          </w:tcPr>
+          <w:p>
+            <w:pPr>
+              <w:rPr>
+                <w:rFonts w:ascii="Oxygen" w:hAnsi="Oxygen"/>
+                <w:b/>
+                <w:bCs/>
+                <w:sz w:val="20"/>
+                <w:szCs w:val="20"/>
+                <w:lang w:val="en-US"/>
+              </w:rPr>
+            </w:pPr>
+            <w:r>
+              <w:rPr>
+                <w:rFonts w:ascii="Oxygen" w:hAnsi="Oxygen"/>
+                <w:b/>
+                <w:bCs/>
+                <w:sz w:val="20"/>
+                <w:szCs w:val="20"/>
+                <w:lang w:val="en-US"/>
+              </w:rPr>
+              <w:t>Exam</w:t>
+            </w:r>
+          </w:p>
+        </w:tc>
+        <w:tc>
+          <w:tcPr>
+            <w:tcW w:w="1034" w:type="dxa"/>
+          </w:tcPr>
+          <w:p>
+            <w:pPr>
+              <w:rPr>
+                <w:rFonts w:ascii="Oxygen" w:hAnsi="Oxygen"/>
+                <w:b/>
+                <w:bCs/>
+                <w:sz w:val="20"/>
+                <w:szCs w:val="20"/>
+                <w:lang w:val="en-US"/>
+              </w:rPr>
+            </w:pPr>
+            <w:r>
+              <w:rPr>
+                <w:rFonts w:ascii="Oxygen" w:hAnsi="Oxygen"/>
+                <w:b/>
+                <w:bCs/>
+                <w:sz w:val="20"/>
+                <w:szCs w:val="20"/>
+                <w:lang w:val="en-US"/>
+              </w:rPr>
+              <w:t>Exam</w:t>
+            </w:r>
+          </w:p>
+        </w:tc>
+        <w:tc>
+          <w:tcPr>
+            <w:tcW w:w="1328" w:type="dxa"/>
+          </w:tcPr>
+          <w:p>
+            <w:pPr>
+              <w:rPr>
+                <w:rFonts w:ascii="Oxygen" w:hAnsi="Oxygen"/>
+                <w:b/>
+                <w:bCs/>
+                <w:sz w:val="20"/>
+                <w:szCs w:val="20"/>
+                <w:lang w:val="en-US"/>
+              </w:rPr>
+            </w:pPr>
+            <w:r>
+              <w:rPr>
+                <w:rFonts w:ascii="Oxygen" w:hAnsi="Oxygen"/>
+                <w:b/>
+                <w:bCs/>
+                <w:sz w:val="20"/>
+                <w:szCs w:val="20"/>
+                <w:lang w:val="en-US"/>
+              </w:rPr>
+              <w:t>Exam</w:t>
+            </w:r>
+          </w:p>
+        </w:tc>
+        <w:tc>
+          <w:tcPr>
+            <w:tcW w:w="2174" w:type="dxa"/>
+          </w:tcPr>
+          <w:p>
+            <w:pPr>
+              <w:rPr>
+                <w:rFonts w:ascii="Oxygen" w:hAnsi="Oxygen"/>
+                <w:b/>
+                <w:bCs/>
+                <w:sz w:val="20"/>
+                <w:szCs w:val="20"/>
+                <w:lang w:val="en-US"/>
+              </w:rPr>
+            </w:pPr>
+            <w:r>
+              <w:rPr>
+                <w:rFonts w:ascii="Oxygen" w:hAnsi="Oxygen"/>
+                <w:b/>
+                <w:bCs/>
+                <w:sz w:val="20"/>
+                <w:szCs w:val="20"/>
+                <w:lang w:val="en-US"/>
+              </w:rPr>
               <w:t>Faculty</w:t>
             </w:r>
           </w:p>
         </w:tc>
       </w:tr>
       <w:tr>
-        <w:tc>
-          <w:tcPr>
-            <w:tcW w:w="704" w:type="dxa"/>
+        <w:trPr>
+          <w:trHeight w:val="309"/>
+        </w:trPr>
+        <w:tc>
+          <w:tcPr>
+            <w:tcW w:w="676" w:type="dxa"/>
           </w:tcPr>
           <w:p>
             <w:pPr>
@@ -270,6 +389,7 @@
                 <w:lang w:val="en-US"/>
               </w:rPr>
             </w:pPr>
+            <w:bookmarkStart w:id="0" w:name="_Hlk149819500"/>
             <w:r>
               <w:rPr>
                 <w:rFonts w:ascii="Oxygen" w:hAnsi="Oxygen"/>
@@ -283,7 +403,7 @@
         </w:tc>
         <w:tc>
           <w:tcPr>
-            <w:tcW w:w="2552" w:type="dxa"/>
+            <w:tcW w:w="1521" w:type="dxa"/>
           </w:tcPr>
           <w:p>
             <w:pPr>
@@ -307,34 +427,302 @@
         </w:tc>
         <w:tc>
           <w:tcPr>
-            <w:tcW w:w="5760" w:type="dxa"/>
-          </w:tcPr>
-          <w:p>
-            <w:pPr>
-              <w:rPr>
-                <w:rFonts w:ascii="Oxygen" w:hAnsi="Oxygen"/>
-                <w:sz w:val="20"/>
-                <w:szCs w:val="20"/>
-                <w:lang w:val="en-US"/>
-              </w:rPr>
-            </w:pPr>
-            <w:r>
-              <w:rPr>
-                <w:rFonts w:ascii="Oxygen" w:hAnsi="Oxygen"/>
-                <w:sz w:val="20"/>
-                <w:szCs w:val="20"/>
-                <w:lang w:val="en-US"/>
-              </w:rPr>
-              <w:t>Mr.</w:t>
-            </w:r>
-            <w:r>
-              <w:rPr>
-                <w:rFonts w:ascii="Oxygen" w:hAnsi="Oxygen"/>
-                <w:sz w:val="20"/>
-                <w:szCs w:val="20"/>
-                <w:lang w:val="en-US"/>
-              </w:rPr>
-              <w:t xml:space="preserve"> Subroto Ghosh</w:t>
+            <w:tcW w:w="1209" w:type="dxa"/>
+          </w:tcPr>
+          <w:p>
+            <w:pPr>
+              <w:rPr>
+                <w:rFonts w:ascii="Oxygen" w:hAnsi="Oxygen"/>
+                <w:sz w:val="20"/>
+                <w:szCs w:val="20"/>
+                <w:lang w:val="en-US"/>
+              </w:rPr>
+            </w:pPr>
+            <w:r>
+              <w:rPr>
+                <w:rFonts w:ascii="Oxygen" w:hAnsi="Oxygen"/>
+                <w:sz w:val="20"/>
+                <w:szCs w:val="20"/>
+                <w:lang w:val="en-US"/>
+              </w:rPr>
+              <w:t xml:space="preserve">JEE Mains </w:t>
+            </w:r>
+          </w:p>
+        </w:tc>
+        <w:tc>
+          <w:tcPr>
+            <w:tcW w:w="1551" w:type="dxa"/>
+          </w:tcPr>
+          <w:p>
+            <w:pPr>
+              <w:rPr>
+                <w:rFonts w:ascii="Oxygen" w:hAnsi="Oxygen"/>
+                <w:sz w:val="20"/>
+                <w:szCs w:val="20"/>
+                <w:lang w:val="en-US"/>
+              </w:rPr>
+            </w:pPr>
+            <w:r>
+              <w:rPr>
+                <w:rFonts w:ascii="Oxygen" w:hAnsi="Oxygen"/>
+                <w:sz w:val="20"/>
+                <w:szCs w:val="20"/>
+                <w:lang w:val="en-US"/>
+              </w:rPr>
+              <w:t>JEE Advanced</w:t>
+            </w:r>
+          </w:p>
+        </w:tc>
+        <w:tc>
+          <w:tcPr>
+            <w:tcW w:w="1034" w:type="dxa"/>
+          </w:tcPr>
+          <w:p>
+            <w:pPr>
+              <w:rPr>
+                <w:rFonts w:ascii="Oxygen" w:hAnsi="Oxygen"/>
+                <w:sz w:val="20"/>
+                <w:szCs w:val="20"/>
+                <w:lang w:val="en-US"/>
+              </w:rPr>
+            </w:pPr>
+            <w:r>
+              <w:rPr>
+                <w:rFonts w:ascii="Oxygen" w:hAnsi="Oxygen"/>
+                <w:sz w:val="20"/>
+                <w:szCs w:val="20"/>
+                <w:lang w:val="en-US"/>
+              </w:rPr>
+              <w:t>NEET</w:t>
+            </w:r>
+          </w:p>
+        </w:tc>
+        <w:tc>
+          <w:tcPr>
+            <w:tcW w:w="1328" w:type="dxa"/>
+          </w:tcPr>
+          <w:p>
+            <w:pPr>
+              <w:rPr>
+                <w:rFonts w:ascii="Oxygen" w:hAnsi="Oxygen"/>
+                <w:sz w:val="20"/>
+                <w:szCs w:val="20"/>
+                <w:lang w:val="en-US"/>
+              </w:rPr>
+            </w:pPr>
+            <w:r>
+              <w:rPr>
+                <w:rFonts w:ascii="Oxygen" w:hAnsi="Oxygen"/>
+                <w:sz w:val="20"/>
+                <w:szCs w:val="20"/>
+                <w:lang w:val="en-US"/>
+              </w:rPr>
+              <w:t>JELET</w:t>
+            </w:r>
+          </w:p>
+        </w:tc>
+        <w:tc>
+          <w:tcPr>
+            <w:tcW w:w="2174" w:type="dxa"/>
+          </w:tcPr>
+          <w:p>
+            <w:pPr>
+              <w:rPr>
+                <w:rFonts w:ascii="Oxygen" w:hAnsi="Oxygen"/>
+                <w:sz w:val="20"/>
+                <w:szCs w:val="20"/>
+                <w:lang w:val="en-US"/>
+              </w:rPr>
+            </w:pPr>
+            <w:r>
+              <w:rPr>
+                <w:rFonts w:ascii="Oxygen" w:hAnsi="Oxygen"/>
+                <w:sz w:val="20"/>
+                <w:szCs w:val="20"/>
+                <w:lang w:val="en-US"/>
+              </w:rPr>
+              <w:t>Mr. Subroto Ghosh</w:t>
+            </w:r>
+          </w:p>
+        </w:tc>
+      </w:tr>
+      <w:bookmarkEnd w:id="0"/>
+      <w:tr>
+        <w:tc>
+          <w:tcPr>
+            <w:tcW w:w="676" w:type="dxa"/>
+          </w:tcPr>
+          <w:p>
+            <w:pPr>
+              <w:jc w:val="center"/>
+              <w:rPr>
+                <w:rFonts w:ascii="Oxygen" w:hAnsi="Oxygen"/>
+                <w:sz w:val="20"/>
+                <w:szCs w:val="20"/>
+                <w:lang w:val="en-US"/>
+              </w:rPr>
+            </w:pPr>
+            <w:r>
+              <w:rPr>
+                <w:rFonts w:ascii="Oxygen" w:hAnsi="Oxygen"/>
+                <w:sz w:val="20"/>
+                <w:szCs w:val="20"/>
+                <w:lang w:val="en-US"/>
+              </w:rPr>
+              <w:t>2</w:t>
+            </w:r>
+          </w:p>
+        </w:tc>
+        <w:tc>
+          <w:tcPr>
+            <w:tcW w:w="1521" w:type="dxa"/>
+          </w:tcPr>
+          <w:p>
+            <w:pPr>
+              <w:rPr>
+                <w:rFonts w:ascii="Oxygen" w:hAnsi="Oxygen"/>
+                <w:sz w:val="20"/>
+                <w:szCs w:val="20"/>
+                <w:lang w:val="en-US"/>
+              </w:rPr>
+            </w:pPr>
+            <w:r>
+              <w:rPr>
+                <w:rFonts w:ascii="Oxygen" w:hAnsi="Oxygen"/>
+                <w:sz w:val="20"/>
+                <w:szCs w:val="20"/>
+                <w:lang w:val="en-US"/>
+              </w:rPr>
+              <w:t>Physics</w:t>
+            </w:r>
+          </w:p>
+        </w:tc>
+        <w:tc>
+          <w:tcPr>
+            <w:tcW w:w="1209" w:type="dxa"/>
+          </w:tcPr>
+          <w:p>
+            <w:pPr>
+              <w:rPr>
+                <w:rFonts w:ascii="Oxygen" w:hAnsi="Oxygen"/>
+                <w:sz w:val="20"/>
+                <w:szCs w:val="20"/>
+                <w:lang w:val="en-US"/>
+              </w:rPr>
+            </w:pPr>
+            <w:r>
+              <w:rPr>
+                <w:rFonts w:ascii="Oxygen" w:hAnsi="Oxygen"/>
+                <w:sz w:val="20"/>
+                <w:szCs w:val="20"/>
+                <w:lang w:val="en-US"/>
+              </w:rPr>
+              <w:t xml:space="preserve">JEE </w:t>
+            </w:r>
+            <w:r>
+              <w:rPr>
+                <w:rFonts w:ascii="Oxygen" w:hAnsi="Oxygen"/>
+                <w:sz w:val="20"/>
+                <w:szCs w:val="20"/>
+                <w:lang w:val="en-US"/>
+              </w:rPr>
+              <w:t>Mains</w:t>
+            </w:r>
+          </w:p>
+        </w:tc>
+        <w:tc>
+          <w:tcPr>
+            <w:tcW w:w="1551" w:type="dxa"/>
+          </w:tcPr>
+          <w:p>
+            <w:pPr>
+              <w:rPr>
+                <w:rFonts w:ascii="Oxygen" w:hAnsi="Oxygen"/>
+                <w:sz w:val="20"/>
+                <w:szCs w:val="20"/>
+                <w:lang w:val="en-US"/>
+              </w:rPr>
+            </w:pPr>
+            <w:r>
+              <w:rPr>
+                <w:rFonts w:ascii="Oxygen" w:hAnsi="Oxygen"/>
+                <w:sz w:val="20"/>
+                <w:szCs w:val="20"/>
+                <w:lang w:val="en-US"/>
+              </w:rPr>
+              <w:t>JEE Advanced</w:t>
+            </w:r>
+          </w:p>
+        </w:tc>
+        <w:tc>
+          <w:tcPr>
+            <w:tcW w:w="1034" w:type="dxa"/>
+          </w:tcPr>
+          <w:p>
+            <w:pPr>
+              <w:rPr>
+                <w:rFonts w:ascii="Oxygen" w:hAnsi="Oxygen"/>
+                <w:sz w:val="20"/>
+                <w:szCs w:val="20"/>
+                <w:lang w:val="en-US"/>
+              </w:rPr>
+            </w:pPr>
+            <w:r>
+              <w:rPr>
+                <w:rFonts w:ascii="Oxygen" w:hAnsi="Oxygen"/>
+                <w:sz w:val="20"/>
+                <w:szCs w:val="20"/>
+                <w:lang w:val="en-US"/>
+              </w:rPr>
+              <w:t>NEET</w:t>
+            </w:r>
+          </w:p>
+        </w:tc>
+        <w:tc>
+          <w:tcPr>
+            <w:tcW w:w="1328" w:type="dxa"/>
+          </w:tcPr>
+          <w:p>
+            <w:pPr>
+              <w:rPr>
+                <w:rFonts w:ascii="Oxygen" w:hAnsi="Oxygen"/>
+                <w:sz w:val="20"/>
+                <w:szCs w:val="20"/>
+                <w:lang w:val="en-US"/>
+              </w:rPr>
+            </w:pPr>
+            <w:r>
+              <w:rPr>
+                <w:rFonts w:ascii="Oxygen" w:hAnsi="Oxygen"/>
+                <w:sz w:val="20"/>
+                <w:szCs w:val="20"/>
+                <w:lang w:val="en-US"/>
+              </w:rPr>
+              <w:t>JELET</w:t>
+            </w:r>
+          </w:p>
+        </w:tc>
+        <w:tc>
+          <w:tcPr>
+            <w:tcW w:w="2174" w:type="dxa"/>
+          </w:tcPr>
+          <w:p>
+            <w:pPr>
+              <w:rPr>
+                <w:rFonts w:ascii="Oxygen" w:hAnsi="Oxygen"/>
+                <w:sz w:val="20"/>
+                <w:szCs w:val="20"/>
+                <w:lang w:val="en-US"/>
+              </w:rPr>
+            </w:pPr>
+            <w:r>
+              <w:rPr>
+                <w:rFonts w:ascii="Oxygen" w:hAnsi="Oxygen"/>
+                <w:sz w:val="20"/>
+                <w:szCs w:val="20"/>
+                <w:lang w:val="en-US"/>
+              </w:rPr>
+              <w:t>Mr Subhendu Biswas</w:t>
             </w:r>
           </w:p>
         </w:tc>
@@ -342,7 +730,7 @@
       <w:tr>
         <w:tc>
           <w:tcPr>
-            <w:tcW w:w="704" w:type="dxa"/>
+            <w:tcW w:w="676" w:type="dxa"/>
           </w:tcPr>
           <w:p>
             <w:pPr>
@@ -361,55 +749,151 @@
                 <w:szCs w:val="20"/>
                 <w:lang w:val="en-US"/>
               </w:rPr>
-              <w:t>2</w:t>
-            </w:r>
-          </w:p>
-        </w:tc>
-        <w:tc>
-          <w:tcPr>
-            <w:tcW w:w="2552" w:type="dxa"/>
-          </w:tcPr>
-          <w:p>
-            <w:pPr>
-              <w:rPr>
-                <w:rFonts w:ascii="Oxygen" w:hAnsi="Oxygen"/>
-                <w:sz w:val="20"/>
-                <w:szCs w:val="20"/>
-                <w:lang w:val="en-US"/>
-              </w:rPr>
-            </w:pPr>
-            <w:r>
-              <w:rPr>
-                <w:rFonts w:ascii="Oxygen" w:hAnsi="Oxygen"/>
-                <w:sz w:val="20"/>
-                <w:szCs w:val="20"/>
-                <w:lang w:val="en-US"/>
-              </w:rPr>
-              <w:t>Physics</w:t>
-            </w:r>
-          </w:p>
-        </w:tc>
-        <w:tc>
-          <w:tcPr>
-            <w:tcW w:w="5760" w:type="dxa"/>
-          </w:tcPr>
-          <w:p>
-            <w:pPr>
-              <w:rPr>
-                <w:rFonts w:ascii="Oxygen" w:hAnsi="Oxygen"/>
-                <w:sz w:val="20"/>
-                <w:szCs w:val="20"/>
-                <w:lang w:val="en-US"/>
-              </w:rPr>
-            </w:pPr>
-            <w:r>
-              <w:rPr>
-                <w:rFonts w:ascii="Oxygen" w:hAnsi="Oxygen"/>
-                <w:sz w:val="20"/>
-                <w:szCs w:val="20"/>
-                <w:lang w:val="en-US"/>
-              </w:rPr>
-              <w:t>Mr Subhendu Biswas</w:t>
+              <w:t>3</w:t>
+            </w:r>
+          </w:p>
+        </w:tc>
+        <w:tc>
+          <w:tcPr>
+            <w:tcW w:w="1521" w:type="dxa"/>
+          </w:tcPr>
+          <w:p>
+            <w:pPr>
+              <w:rPr>
+                <w:rFonts w:ascii="Oxygen" w:hAnsi="Oxygen"/>
+                <w:sz w:val="20"/>
+                <w:szCs w:val="20"/>
+                <w:lang w:val="en-US"/>
+              </w:rPr>
+            </w:pPr>
+            <w:r>
+              <w:rPr>
+                <w:rFonts w:ascii="Oxygen" w:hAnsi="Oxygen"/>
+                <w:sz w:val="20"/>
+                <w:szCs w:val="20"/>
+                <w:lang w:val="en-US"/>
+              </w:rPr>
+              <w:t>Mathematics</w:t>
+            </w:r>
+          </w:p>
+        </w:tc>
+        <w:tc>
+          <w:tcPr>
+            <w:tcW w:w="1209" w:type="dxa"/>
+          </w:tcPr>
+          <w:p>
+            <w:pPr>
+              <w:rPr>
+                <w:rFonts w:ascii="Oxygen" w:hAnsi="Oxygen"/>
+                <w:sz w:val="20"/>
+                <w:szCs w:val="20"/>
+                <w:lang w:val="en-US"/>
+              </w:rPr>
+            </w:pPr>
+            <w:r>
+              <w:rPr>
+                <w:rFonts w:ascii="Oxygen" w:hAnsi="Oxygen"/>
+                <w:sz w:val="20"/>
+                <w:szCs w:val="20"/>
+                <w:lang w:val="en-US"/>
+              </w:rPr>
+              <w:t>JEE</w:t>
+            </w:r>
+            <w:r>
+              <w:rPr>
+                <w:rFonts w:ascii="Oxygen" w:hAnsi="Oxygen"/>
+                <w:sz w:val="20"/>
+                <w:szCs w:val="20"/>
+                <w:lang w:val="en-US"/>
+              </w:rPr>
+              <w:t xml:space="preserve"> Mains</w:t>
+            </w:r>
+          </w:p>
+        </w:tc>
+        <w:tc>
+          <w:tcPr>
+            <w:tcW w:w="1551" w:type="dxa"/>
+          </w:tcPr>
+          <w:p>
+            <w:pPr>
+              <w:rPr>
+                <w:rFonts w:ascii="Oxygen" w:hAnsi="Oxygen"/>
+                <w:sz w:val="20"/>
+                <w:szCs w:val="20"/>
+                <w:lang w:val="en-US"/>
+              </w:rPr>
+            </w:pPr>
+            <w:r>
+              <w:rPr>
+                <w:rFonts w:ascii="Oxygen" w:hAnsi="Oxygen"/>
+                <w:sz w:val="20"/>
+                <w:szCs w:val="20"/>
+                <w:lang w:val="en-US"/>
+              </w:rPr>
+              <w:t>JEE Advanced</w:t>
+            </w:r>
+          </w:p>
+        </w:tc>
+        <w:tc>
+          <w:tcPr>
+            <w:tcW w:w="1034" w:type="dxa"/>
+          </w:tcPr>
+          <w:p>
+            <w:pPr>
+              <w:rPr>
+                <w:rFonts w:ascii="Oxygen" w:hAnsi="Oxygen"/>
+                <w:sz w:val="20"/>
+                <w:szCs w:val="20"/>
+                <w:lang w:val="en-US"/>
+              </w:rPr>
+            </w:pPr>
+          </w:p>
+        </w:tc>
+        <w:tc>
+          <w:tcPr>
+            <w:tcW w:w="1328" w:type="dxa"/>
+          </w:tcPr>
+          <w:p>
+            <w:pPr>
+              <w:rPr>
+                <w:rFonts w:ascii="Oxygen" w:hAnsi="Oxygen"/>
+                <w:sz w:val="20"/>
+                <w:szCs w:val="20"/>
+                <w:lang w:val="en-US"/>
+              </w:rPr>
+            </w:pPr>
+            <w:r>
+              <w:rPr>
+                <w:rFonts w:ascii="Oxygen" w:hAnsi="Oxygen"/>
+                <w:sz w:val="20"/>
+                <w:szCs w:val="20"/>
+                <w:lang w:val="en-US"/>
+              </w:rPr>
+              <w:t>JELET</w:t>
+            </w:r>
+          </w:p>
+        </w:tc>
+        <w:tc>
+          <w:tcPr>
+            <w:tcW w:w="2174" w:type="dxa"/>
+          </w:tcPr>
+          <w:p>
+            <w:pPr>
+              <w:rPr>
+                <w:rFonts w:ascii="Oxygen" w:hAnsi="Oxygen"/>
+                <w:sz w:val="20"/>
+                <w:szCs w:val="20"/>
+                <w:lang w:val="en-US"/>
+              </w:rPr>
+            </w:pPr>
+            <w:r>
+              <w:rPr>
+                <w:rFonts w:ascii="Oxygen" w:hAnsi="Oxygen"/>
+                <w:sz w:val="20"/>
+                <w:szCs w:val="20"/>
+                <w:lang w:val="en-US"/>
+              </w:rPr>
+              <w:t>Mr Avishek Adhikari</w:t>
             </w:r>
           </w:p>
         </w:tc>
@@ -417,7 +901,7 @@
       <w:tr>
         <w:tc>
           <w:tcPr>
-            <w:tcW w:w="704" w:type="dxa"/>
+            <w:tcW w:w="676" w:type="dxa"/>
           </w:tcPr>
           <w:p>
             <w:pPr>
@@ -436,55 +920,133 @@
                 <w:szCs w:val="20"/>
                 <w:lang w:val="en-US"/>
               </w:rPr>
-              <w:t>3</w:t>
-            </w:r>
-          </w:p>
-        </w:tc>
-        <w:tc>
-          <w:tcPr>
-            <w:tcW w:w="2552" w:type="dxa"/>
-          </w:tcPr>
-          <w:p>
-            <w:pPr>
-              <w:rPr>
-                <w:rFonts w:ascii="Oxygen" w:hAnsi="Oxygen"/>
-                <w:sz w:val="20"/>
-                <w:szCs w:val="20"/>
-                <w:lang w:val="en-US"/>
-              </w:rPr>
-            </w:pPr>
-            <w:r>
-              <w:rPr>
-                <w:rFonts w:ascii="Oxygen" w:hAnsi="Oxygen"/>
-                <w:sz w:val="20"/>
-                <w:szCs w:val="20"/>
-                <w:lang w:val="en-US"/>
-              </w:rPr>
-              <w:t>Mathematics</w:t>
-            </w:r>
-          </w:p>
-        </w:tc>
-        <w:tc>
-          <w:tcPr>
-            <w:tcW w:w="5760" w:type="dxa"/>
-          </w:tcPr>
-          <w:p>
-            <w:pPr>
-              <w:rPr>
-                <w:rFonts w:ascii="Oxygen" w:hAnsi="Oxygen"/>
-                <w:sz w:val="20"/>
-                <w:szCs w:val="20"/>
-                <w:lang w:val="en-US"/>
-              </w:rPr>
-            </w:pPr>
-            <w:r>
-              <w:rPr>
-                <w:rFonts w:ascii="Oxygen" w:hAnsi="Oxygen"/>
-                <w:sz w:val="20"/>
-                <w:szCs w:val="20"/>
-                <w:lang w:val="en-US"/>
-              </w:rPr>
-              <w:t>Mr Avishek Adhikari</w:t>
+              <w:t>4</w:t>
+            </w:r>
+          </w:p>
+        </w:tc>
+        <w:tc>
+          <w:tcPr>
+            <w:tcW w:w="1521" w:type="dxa"/>
+          </w:tcPr>
+          <w:p>
+            <w:pPr>
+              <w:rPr>
+                <w:rFonts w:ascii="Oxygen" w:hAnsi="Oxygen"/>
+                <w:sz w:val="20"/>
+                <w:szCs w:val="20"/>
+                <w:lang w:val="en-US"/>
+              </w:rPr>
+            </w:pPr>
+            <w:r>
+              <w:rPr>
+                <w:rFonts w:ascii="Oxygen" w:hAnsi="Oxygen"/>
+                <w:sz w:val="20"/>
+                <w:szCs w:val="20"/>
+                <w:lang w:val="en-US"/>
+              </w:rPr>
+              <w:t>Biology</w:t>
+            </w:r>
+          </w:p>
+        </w:tc>
+        <w:tc>
+          <w:tcPr>
+            <w:tcW w:w="1209" w:type="dxa"/>
+          </w:tcPr>
+          <w:p>
+            <w:pPr>
+              <w:rPr>
+                <w:rFonts w:ascii="Oxygen" w:hAnsi="Oxygen"/>
+                <w:sz w:val="20"/>
+                <w:szCs w:val="20"/>
+                <w:lang w:val="en-US"/>
+              </w:rPr>
+            </w:pPr>
+          </w:p>
+        </w:tc>
+        <w:tc>
+          <w:tcPr>
+            <w:tcW w:w="1551" w:type="dxa"/>
+          </w:tcPr>
+          <w:p>
+            <w:pPr>
+              <w:rPr>
+                <w:rFonts w:ascii="Oxygen" w:hAnsi="Oxygen"/>
+                <w:sz w:val="20"/>
+                <w:szCs w:val="20"/>
+                <w:lang w:val="en-US"/>
+              </w:rPr>
+            </w:pPr>
+          </w:p>
+        </w:tc>
+        <w:tc>
+          <w:tcPr>
+            <w:tcW w:w="1034" w:type="dxa"/>
+          </w:tcPr>
+          <w:p>
+            <w:pPr>
+              <w:rPr>
+                <w:rFonts w:ascii="Oxygen" w:hAnsi="Oxygen"/>
+                <w:sz w:val="20"/>
+                <w:szCs w:val="20"/>
+                <w:lang w:val="en-US"/>
+              </w:rPr>
+            </w:pPr>
+            <w:r>
+              <w:rPr>
+                <w:rFonts w:ascii="Oxygen" w:hAnsi="Oxygen"/>
+                <w:sz w:val="20"/>
+                <w:szCs w:val="20"/>
+                <w:lang w:val="en-US"/>
+              </w:rPr>
+              <w:t>NEET</w:t>
+            </w:r>
+          </w:p>
+        </w:tc>
+        <w:tc>
+          <w:tcPr>
+            <w:tcW w:w="1328" w:type="dxa"/>
+          </w:tcPr>
+          <w:p>
+            <w:pPr>
+              <w:rPr>
+                <w:rFonts w:ascii="Oxygen" w:hAnsi="Oxygen"/>
+                <w:sz w:val="20"/>
+                <w:szCs w:val="20"/>
+                <w:lang w:val="en-US"/>
+              </w:rPr>
+            </w:pPr>
+          </w:p>
+        </w:tc>
+        <w:tc>
+          <w:tcPr>
+            <w:tcW w:w="2174" w:type="dxa"/>
+          </w:tcPr>
+          <w:p>
+            <w:pPr>
+              <w:rPr>
+                <w:rFonts w:ascii="Oxygen" w:hAnsi="Oxygen"/>
+                <w:sz w:val="20"/>
+                <w:szCs w:val="20"/>
+                <w:lang w:val="en-US"/>
+              </w:rPr>
+            </w:pPr>
+            <w:r>
+              <w:rPr>
+                <w:rFonts w:ascii="Oxygen" w:hAnsi="Oxygen"/>
+                <w:sz w:val="20"/>
+                <w:szCs w:val="20"/>
+                <w:lang w:val="en-US"/>
+              </w:rPr>
+              <w:t>D</w:t>
+            </w:r>
+            <w:r>
+              <w:rPr>
+                <w:rFonts w:ascii="Oxygen" w:hAnsi="Oxygen"/>
+                <w:sz w:val="20"/>
+                <w:szCs w:val="20"/>
+                <w:lang w:val="en-US"/>
+              </w:rPr>
+              <w:t>r Partha Sarathi</w:t>
             </w:r>
           </w:p>
         </w:tc>
@@ -492,7 +1054,7 @@
       <w:tr>
         <w:tc>
           <w:tcPr>
-            <w:tcW w:w="704" w:type="dxa"/>
+            <w:tcW w:w="676" w:type="dxa"/>
           </w:tcPr>
           <w:p>
             <w:pPr>
@@ -511,13 +1073,13 @@
                 <w:szCs w:val="20"/>
                 <w:lang w:val="en-US"/>
               </w:rPr>
-              <w:t>4</w:t>
-            </w:r>
-          </w:p>
-        </w:tc>
-        <w:tc>
-          <w:tcPr>
-            <w:tcW w:w="2552" w:type="dxa"/>
+              <w:t>5</w:t>
+            </w:r>
+          </w:p>
+        </w:tc>
+        <w:tc>
+          <w:tcPr>
+            <w:tcW w:w="1521" w:type="dxa"/>
           </w:tcPr>
           <w:p>
             <w:pPr>
@@ -541,7 +1103,67 @@
         </w:tc>
         <w:tc>
           <w:tcPr>
-            <w:tcW w:w="5760" w:type="dxa"/>
+            <w:tcW w:w="1209" w:type="dxa"/>
+          </w:tcPr>
+          <w:p>
+            <w:pPr>
+              <w:rPr>
+                <w:rFonts w:ascii="Oxygen" w:hAnsi="Oxygen"/>
+                <w:sz w:val="20"/>
+                <w:szCs w:val="20"/>
+                <w:lang w:val="en-US"/>
+              </w:rPr>
+            </w:pPr>
+          </w:p>
+        </w:tc>
+        <w:tc>
+          <w:tcPr>
+            <w:tcW w:w="1551" w:type="dxa"/>
+          </w:tcPr>
+          <w:p>
+            <w:pPr>
+              <w:rPr>
+                <w:rFonts w:ascii="Oxygen" w:hAnsi="Oxygen"/>
+                <w:sz w:val="20"/>
+                <w:szCs w:val="20"/>
+                <w:lang w:val="en-US"/>
+              </w:rPr>
+            </w:pPr>
+          </w:p>
+        </w:tc>
+        <w:tc>
+          <w:tcPr>
+            <w:tcW w:w="1034" w:type="dxa"/>
+          </w:tcPr>
+          <w:p>
+            <w:pPr>
+              <w:rPr>
+                <w:rFonts w:ascii="Oxygen" w:hAnsi="Oxygen"/>
+                <w:sz w:val="20"/>
+                <w:szCs w:val="20"/>
+                <w:lang w:val="en-US"/>
+              </w:rPr>
+            </w:pPr>
+          </w:p>
+        </w:tc>
+        <w:tc>
+          <w:tcPr>
+            <w:tcW w:w="1328" w:type="dxa"/>
+          </w:tcPr>
+          <w:p>
+            <w:pPr>
+              <w:rPr>
+                <w:rFonts w:ascii="Oxygen" w:hAnsi="Oxygen"/>
+                <w:sz w:val="20"/>
+                <w:szCs w:val="20"/>
+                <w:lang w:val="en-US"/>
+              </w:rPr>
+            </w:pPr>
+          </w:p>
+        </w:tc>
+        <w:tc>
+          <w:tcPr>
+            <w:tcW w:w="2174" w:type="dxa"/>
           </w:tcPr>
           <w:p>
             <w:pPr>
@@ -567,7 +1189,7 @@
       <w:tr>
         <w:tc>
           <w:tcPr>
-            <w:tcW w:w="704" w:type="dxa"/>
+            <w:tcW w:w="676" w:type="dxa"/>
           </w:tcPr>
           <w:p>
             <w:pPr>
@@ -586,13 +1208,13 @@
                 <w:szCs w:val="20"/>
                 <w:lang w:val="en-US"/>
               </w:rPr>
-              <w:t>5</w:t>
-            </w:r>
-          </w:p>
-        </w:tc>
-        <w:tc>
-          <w:tcPr>
-            <w:tcW w:w="2552" w:type="dxa"/>
+              <w:t>6</w:t>
+            </w:r>
+          </w:p>
+        </w:tc>
+        <w:tc>
+          <w:tcPr>
+            <w:tcW w:w="1521" w:type="dxa"/>
           </w:tcPr>
           <w:p>
             <w:pPr>
@@ -616,7 +1238,67 @@
         </w:tc>
         <w:tc>
           <w:tcPr>
-            <w:tcW w:w="5760" w:type="dxa"/>
+            <w:tcW w:w="1209" w:type="dxa"/>
+          </w:tcPr>
+          <w:p>
+            <w:pPr>
+              <w:rPr>
+                <w:rFonts w:ascii="Oxygen" w:hAnsi="Oxygen"/>
+                <w:sz w:val="20"/>
+                <w:szCs w:val="20"/>
+                <w:lang w:val="en-US"/>
+              </w:rPr>
+            </w:pPr>
+          </w:p>
+        </w:tc>
+        <w:tc>
+          <w:tcPr>
+            <w:tcW w:w="1551" w:type="dxa"/>
+          </w:tcPr>
+          <w:p>
+            <w:pPr>
+              <w:rPr>
+                <w:rFonts w:ascii="Oxygen" w:hAnsi="Oxygen"/>
+                <w:sz w:val="20"/>
+                <w:szCs w:val="20"/>
+                <w:lang w:val="en-US"/>
+              </w:rPr>
+            </w:pPr>
+          </w:p>
+        </w:tc>
+        <w:tc>
+          <w:tcPr>
+            <w:tcW w:w="1034" w:type="dxa"/>
+          </w:tcPr>
+          <w:p>
+            <w:pPr>
+              <w:rPr>
+                <w:rFonts w:ascii="Oxygen" w:hAnsi="Oxygen"/>
+                <w:sz w:val="20"/>
+                <w:szCs w:val="20"/>
+                <w:lang w:val="en-US"/>
+              </w:rPr>
+            </w:pPr>
+          </w:p>
+        </w:tc>
+        <w:tc>
+          <w:tcPr>
+            <w:tcW w:w="1328" w:type="dxa"/>
+          </w:tcPr>
+          <w:p>
+            <w:pPr>
+              <w:rPr>
+                <w:rFonts w:ascii="Oxygen" w:hAnsi="Oxygen"/>
+                <w:sz w:val="20"/>
+                <w:szCs w:val="20"/>
+                <w:lang w:val="en-US"/>
+              </w:rPr>
+            </w:pPr>
+          </w:p>
+        </w:tc>
+        <w:tc>
+          <w:tcPr>
+            <w:tcW w:w="2174" w:type="dxa"/>
           </w:tcPr>
           <w:p>
             <w:pPr>
@@ -794,7 +1476,25 @@
           <w:szCs w:val="20"/>
           <w:lang w:val="en-US"/>
         </w:rPr>
-        <w:t>College Doors will create login credential for each faculties.</w:t>
+        <w:t xml:space="preserve">College Doors will create login credential for each </w:t>
+      </w:r>
+      <w:r>
+        <w:rPr>
+          <w:rFonts w:ascii="Oxygen" w:hAnsi="Oxygen"/>
+          <w:sz w:val="20"/>
+          <w:szCs w:val="20"/>
+          <w:lang w:val="en-US"/>
+        </w:rPr>
+        <w:t>faculty</w:t>
+      </w:r>
+      <w:r>
+        <w:rPr>
+          <w:rFonts w:ascii="Oxygen" w:hAnsi="Oxygen"/>
+          <w:sz w:val="20"/>
+          <w:szCs w:val="20"/>
+          <w:lang w:val="en-US"/>
+        </w:rPr>
+        <w:t>.</w:t>
       </w:r>
     </w:p>
     <w:p>

</xml_diff>